<commit_message>
Source Code Description for the paper “Cost-Driven Scheduling for Workflow Decision Making Systems in Fuzzy Edge-Cloud Environments” in 《IEEE Transactions on Automation Science and Engineering》
</commit_message>
<xml_diff>
--- a/Description for the Source Code.docx
+++ b/Description for the Source Code.docx
@@ -71,7 +71,196 @@
         <w:rPr>
           <w:rFonts w:ascii="Times New Roman" w:hAnsi="Times New Roman" w:cs="Times New Roman"/>
         </w:rPr>
-        <w:t>The folder ‘SWPCP and Other Benchmark Strategies’ mainly consists of our proposed SWPCP and four benchmark strat</w:t>
+        <w:t xml:space="preserve">The folder ‘SWPCP and Other Benchmark Strategies’ mainly consists of our proposed SWPCP and four benchmark strategies (i.e., WSPL, WSGS, WSPG, and WSRS) in </w:t>
+      </w:r>
+      <w:r>
+        <w:rPr>
+          <w:rFonts w:ascii="Times New Roman" w:hAnsi="Times New Roman" w:cs="Times New Roman"/>
+        </w:rPr>
+        <w:t>our</w:t>
+      </w:r>
+      <w:r>
+        <w:rPr>
+          <w:rFonts w:ascii="Times New Roman" w:hAnsi="Times New Roman" w:cs="Times New Roman"/>
+        </w:rPr>
+        <w:t xml:space="preserve"> article ‘Cost-Driven Scheduling for Workflow Decision Making Systems in Fuzzy Edge-Cloud Environments’</w:t>
+      </w:r>
+      <w:r>
+        <w:rPr>
+          <w:rFonts w:ascii="Times New Roman" w:hAnsi="Times New Roman" w:cs="Times New Roman"/>
+        </w:rPr>
+        <w:t>. The specific descriptions for the folder ‘SWPCP and Other Benchmark Strategies’ are as follows.</w:t>
+      </w:r>
+    </w:p>
+    <w:p>
+      <w:pPr>
+        <w:ind w:firstLineChars="200" w:firstLine="420"/>
+        <w:rPr>
+          <w:rFonts w:ascii="Times New Roman" w:hAnsi="Times New Roman" w:cs="Times New Roman"/>
+        </w:rPr>
+      </w:pPr>
+      <w:r>
+        <w:rPr>
+          <w:rFonts w:ascii="Times New Roman" w:hAnsi="Times New Roman" w:cs="Times New Roman"/>
+        </w:rPr>
+        <w:t>The file</w:t>
+      </w:r>
+      <w:r>
+        <w:rPr>
+          <w:rFonts w:ascii="Times New Roman" w:hAnsi="Times New Roman" w:cs="Times New Roman"/>
+        </w:rPr>
+        <w:t>s</w:t>
+      </w:r>
+      <w:r>
+        <w:rPr>
+          <w:rFonts w:ascii="Times New Roman" w:hAnsi="Times New Roman" w:cs="Times New Roman"/>
+        </w:rPr>
+        <w:t xml:space="preserve"> ‘MSNEW - schedule.py’</w:t>
+      </w:r>
+      <w:r>
+        <w:rPr>
+          <w:rFonts w:ascii="Times New Roman" w:hAnsi="Times New Roman" w:cs="Times New Roman"/>
+        </w:rPr>
+        <w:t xml:space="preserve"> and ‘Workflow_preprocess.py’</w:t>
+      </w:r>
+      <w:r>
+        <w:rPr>
+          <w:rFonts w:ascii="Times New Roman" w:hAnsi="Times New Roman" w:cs="Times New Roman"/>
+        </w:rPr>
+        <w:t xml:space="preserve"> correspo</w:t>
+      </w:r>
+      <w:r>
+        <w:rPr>
+          <w:rFonts w:ascii="Times New Roman" w:hAnsi="Times New Roman" w:cs="Times New Roman"/>
+        </w:rPr>
+        <w:t>nd</w:t>
+      </w:r>
+      <w:r>
+        <w:rPr>
+          <w:rFonts w:ascii="Times New Roman" w:hAnsi="Times New Roman" w:cs="Times New Roman"/>
+        </w:rPr>
+        <w:t xml:space="preserve"> to the proposed SWPCP in our article</w:t>
+      </w:r>
+      <w:r>
+        <w:rPr>
+          <w:rFonts w:ascii="Times New Roman" w:hAnsi="Times New Roman" w:cs="Times New Roman"/>
+        </w:rPr>
+        <w:t>, where t</w:t>
+      </w:r>
+      <w:r>
+        <w:rPr>
+          <w:rFonts w:ascii="Times New Roman" w:hAnsi="Times New Roman" w:cs="Times New Roman"/>
+        </w:rPr>
+        <w:t xml:space="preserve">he Section IV-B </w:t>
+      </w:r>
+      <w:r>
+        <w:rPr>
+          <w:rFonts w:ascii="Times New Roman" w:hAnsi="Times New Roman" w:cs="Times New Roman"/>
+        </w:rPr>
+        <w:t xml:space="preserve">describes the proposed SWPCP in detail. </w:t>
+      </w:r>
+      <w:r>
+        <w:rPr>
+          <w:rFonts w:ascii="Times New Roman" w:hAnsi="Times New Roman" w:cs="Times New Roman"/>
+        </w:rPr>
+        <w:t xml:space="preserve">The function ‘Merge_Process’ in the file ‘Workflow_preprocess.py’ corresponds to the </w:t>
+      </w:r>
+      <w:r>
+        <w:rPr>
+          <w:rFonts w:ascii="Times New Roman" w:hAnsi="Times New Roman" w:cs="Times New Roman"/>
+          <w:b/>
+        </w:rPr>
+        <w:t>Algorithm 2</w:t>
+      </w:r>
+      <w:r>
+        <w:rPr>
+          <w:rFonts w:ascii="Times New Roman" w:hAnsi="Times New Roman" w:cs="Times New Roman"/>
+        </w:rPr>
+        <w:t xml:space="preserve"> (i.e., Workﬂow preprocess) in the SWPCP. </w:t>
+      </w:r>
+      <w:r>
+        <w:rPr>
+          <w:rFonts w:ascii="Times New Roman" w:hAnsi="Times New Roman" w:cs="Times New Roman"/>
+        </w:rPr>
+        <w:t xml:space="preserve">The function ‘assignPCP’ in the class ‘Workflow’ of the file ‘MSNEW - schedule.py’ corresponds to the </w:t>
+      </w:r>
+      <w:r>
+        <w:rPr>
+          <w:rFonts w:ascii="Times New Roman" w:hAnsi="Times New Roman" w:cs="Times New Roman"/>
+          <w:b/>
+        </w:rPr>
+        <w:t>Algorithm 4</w:t>
+      </w:r>
+      <w:r>
+        <w:rPr>
+          <w:rFonts w:ascii="Times New Roman" w:hAnsi="Times New Roman" w:cs="Times New Roman"/>
+        </w:rPr>
+        <w:t xml:space="preserve"> (i.e., Schedule a PCP) in the SWPCP. </w:t>
+      </w:r>
+      <w:r>
+        <w:rPr>
+          <w:rFonts w:ascii="Times New Roman" w:hAnsi="Times New Roman" w:cs="Times New Roman"/>
+        </w:rPr>
+        <w:t xml:space="preserve">The function ‘scheduleAllParents’ in the class ‘Workflow’ of the file ‘MSNEW - schedule.py’ corresponds to the </w:t>
+      </w:r>
+      <w:r>
+        <w:rPr>
+          <w:rFonts w:ascii="Times New Roman" w:hAnsi="Times New Roman" w:cs="Times New Roman"/>
+          <w:b/>
+        </w:rPr>
+        <w:t xml:space="preserve">Algorithm </w:t>
+      </w:r>
+      <w:r>
+        <w:rPr>
+          <w:rFonts w:ascii="Times New Roman" w:hAnsi="Times New Roman" w:cs="Times New Roman"/>
+          <w:b/>
+        </w:rPr>
+        <w:t>3</w:t>
+      </w:r>
+      <w:r>
+        <w:rPr>
+          <w:rFonts w:ascii="Times New Roman" w:hAnsi="Times New Roman" w:cs="Times New Roman"/>
+        </w:rPr>
+        <w:t xml:space="preserve"> (i.e., </w:t>
+      </w:r>
+      <w:r>
+        <w:rPr>
+          <w:rFonts w:ascii="Times New Roman" w:hAnsi="Times New Roman" w:cs="Times New Roman"/>
+        </w:rPr>
+        <w:t xml:space="preserve">Schedule all unscheduled parent tasks of </w:t>
+      </w:r>
+      <w:r>
+        <w:rPr>
+          <w:rFonts w:ascii="Times New Roman" w:hAnsi="Times New Roman" w:cs="Times New Roman"/>
+          <w:i/>
+        </w:rPr>
+        <w:t>v</w:t>
+      </w:r>
+      <w:r>
+        <w:rPr>
+          <w:rFonts w:ascii="Times New Roman" w:hAnsi="Times New Roman" w:cs="Times New Roman"/>
+          <w:i/>
+          <w:vertAlign w:val="subscript"/>
+        </w:rPr>
+        <w:t>i,j</w:t>
+      </w:r>
+      <w:r>
+        <w:rPr>
+          <w:rFonts w:ascii="Times New Roman" w:hAnsi="Times New Roman" w:cs="Times New Roman"/>
+        </w:rPr>
+        <w:t xml:space="preserve">) in the SWPCP. </w:t>
+      </w:r>
+      <w:r>
+        <w:rPr>
+          <w:rFonts w:ascii="Times New Roman" w:hAnsi="Times New Roman" w:cs="Times New Roman"/>
+        </w:rPr>
+        <w:t>The function ‘main’ calling the function ‘MSPCP’</w:t>
+      </w:r>
+      <w:r>
+        <w:rPr>
+          <w:rFonts w:ascii="Times New Roman" w:hAnsi="Times New Roman" w:cs="Times New Roman"/>
+        </w:rPr>
+        <w:t xml:space="preserve"> </w:t>
       </w:r>
       <w:bookmarkStart w:id="0" w:name="_GoBack"/>
       <w:bookmarkEnd w:id="0"/>
@@ -79,196 +268,13 @@
         <w:rPr>
           <w:rFonts w:ascii="Times New Roman" w:hAnsi="Times New Roman" w:cs="Times New Roman"/>
         </w:rPr>
-        <w:t xml:space="preserve">egies (i.e., WSPL, WSGS, WSPG, and WSRS) in </w:t>
-      </w:r>
-      <w:r>
-        <w:rPr>
-          <w:rFonts w:ascii="Times New Roman" w:hAnsi="Times New Roman" w:cs="Times New Roman"/>
-        </w:rPr>
-        <w:t>our</w:t>
-      </w:r>
-      <w:r>
-        <w:rPr>
-          <w:rFonts w:ascii="Times New Roman" w:hAnsi="Times New Roman" w:cs="Times New Roman"/>
-        </w:rPr>
-        <w:t xml:space="preserve"> article ‘Cost-Driven Scheduling for Workflow Decision Making Systems in Fuzzy Edge-Cloud Environments’</w:t>
-      </w:r>
-      <w:r>
-        <w:rPr>
-          <w:rFonts w:ascii="Times New Roman" w:hAnsi="Times New Roman" w:cs="Times New Roman"/>
-        </w:rPr>
-        <w:t>. The specific descriptions for the folder ‘SWPCP and Other Benchmark Strategies’ are as follows.</w:t>
-      </w:r>
-    </w:p>
-    <w:p>
-      <w:pPr>
-        <w:ind w:firstLineChars="200" w:firstLine="420"/>
-        <w:rPr>
-          <w:rFonts w:ascii="Times New Roman" w:hAnsi="Times New Roman" w:cs="Times New Roman"/>
-        </w:rPr>
-      </w:pPr>
-      <w:r>
-        <w:rPr>
-          <w:rFonts w:ascii="Times New Roman" w:hAnsi="Times New Roman" w:cs="Times New Roman"/>
-        </w:rPr>
-        <w:t>The file</w:t>
-      </w:r>
-      <w:r>
-        <w:rPr>
-          <w:rFonts w:ascii="Times New Roman" w:hAnsi="Times New Roman" w:cs="Times New Roman"/>
-        </w:rPr>
-        <w:t>s</w:t>
-      </w:r>
-      <w:r>
-        <w:rPr>
-          <w:rFonts w:ascii="Times New Roman" w:hAnsi="Times New Roman" w:cs="Times New Roman"/>
-        </w:rPr>
-        <w:t xml:space="preserve"> ‘MSNEW - schedule.py’</w:t>
-      </w:r>
-      <w:r>
-        <w:rPr>
-          <w:rFonts w:ascii="Times New Roman" w:hAnsi="Times New Roman" w:cs="Times New Roman"/>
-        </w:rPr>
-        <w:t xml:space="preserve"> and ‘Workflow_preprocess.py’</w:t>
-      </w:r>
-      <w:r>
-        <w:rPr>
-          <w:rFonts w:ascii="Times New Roman" w:hAnsi="Times New Roman" w:cs="Times New Roman"/>
-        </w:rPr>
-        <w:t xml:space="preserve"> correspo</w:t>
-      </w:r>
-      <w:r>
-        <w:rPr>
-          <w:rFonts w:ascii="Times New Roman" w:hAnsi="Times New Roman" w:cs="Times New Roman"/>
-        </w:rPr>
-        <w:t>nd</w:t>
-      </w:r>
-      <w:r>
-        <w:rPr>
-          <w:rFonts w:ascii="Times New Roman" w:hAnsi="Times New Roman" w:cs="Times New Roman"/>
-        </w:rPr>
-        <w:t xml:space="preserve"> to the proposed SWPCP in our article</w:t>
-      </w:r>
-      <w:r>
-        <w:rPr>
-          <w:rFonts w:ascii="Times New Roman" w:hAnsi="Times New Roman" w:cs="Times New Roman"/>
-        </w:rPr>
-        <w:t>, where t</w:t>
-      </w:r>
-      <w:r>
-        <w:rPr>
-          <w:rFonts w:ascii="Times New Roman" w:hAnsi="Times New Roman" w:cs="Times New Roman"/>
-        </w:rPr>
-        <w:t xml:space="preserve">he Section IV-B </w:t>
-      </w:r>
-      <w:r>
-        <w:rPr>
-          <w:rFonts w:ascii="Times New Roman" w:hAnsi="Times New Roman" w:cs="Times New Roman"/>
-        </w:rPr>
-        <w:t xml:space="preserve">describes the proposed SWPCP in detail. </w:t>
-      </w:r>
-      <w:r>
-        <w:rPr>
-          <w:rFonts w:ascii="Times New Roman" w:hAnsi="Times New Roman" w:cs="Times New Roman"/>
-        </w:rPr>
-        <w:t xml:space="preserve">The function ‘Merge_Process’ in the file ‘Workflow_preprocess.py’ corresponds to the </w:t>
+        <w:t xml:space="preserve">in the file ‘MSNEW - schedule.py’ corresponds to the </w:t>
       </w:r>
       <w:r>
         <w:rPr>
           <w:rFonts w:ascii="Times New Roman" w:hAnsi="Times New Roman" w:cs="Times New Roman"/>
           <w:b/>
         </w:rPr>
-        <w:t>Algorithm 2</w:t>
-      </w:r>
-      <w:r>
-        <w:rPr>
-          <w:rFonts w:ascii="Times New Roman" w:hAnsi="Times New Roman" w:cs="Times New Roman"/>
-        </w:rPr>
-        <w:t xml:space="preserve"> (i.e., Workﬂow preprocess) in the SWPCP. </w:t>
-      </w:r>
-      <w:r>
-        <w:rPr>
-          <w:rFonts w:ascii="Times New Roman" w:hAnsi="Times New Roman" w:cs="Times New Roman"/>
-        </w:rPr>
-        <w:t xml:space="preserve">The function ‘assignPCP’ in the class ‘Workflow’ of the file ‘MSNEW - schedule.py’ corresponds to the </w:t>
-      </w:r>
-      <w:r>
-        <w:rPr>
-          <w:rFonts w:ascii="Times New Roman" w:hAnsi="Times New Roman" w:cs="Times New Roman"/>
-          <w:b/>
-        </w:rPr>
-        <w:t>Algorithm 4</w:t>
-      </w:r>
-      <w:r>
-        <w:rPr>
-          <w:rFonts w:ascii="Times New Roman" w:hAnsi="Times New Roman" w:cs="Times New Roman"/>
-        </w:rPr>
-        <w:t xml:space="preserve"> (i.e., Schedule a PCP) in the SWPCP. </w:t>
-      </w:r>
-      <w:r>
-        <w:rPr>
-          <w:rFonts w:ascii="Times New Roman" w:hAnsi="Times New Roman" w:cs="Times New Roman"/>
-        </w:rPr>
-        <w:t xml:space="preserve">The function ‘scheduleAllParents’ in the class ‘Workflow’ of the file ‘MSNEW - schedule.py’ corresponds to the </w:t>
-      </w:r>
-      <w:r>
-        <w:rPr>
-          <w:rFonts w:ascii="Times New Roman" w:hAnsi="Times New Roman" w:cs="Times New Roman"/>
-          <w:b/>
-        </w:rPr>
-        <w:t xml:space="preserve">Algorithm </w:t>
-      </w:r>
-      <w:r>
-        <w:rPr>
-          <w:rFonts w:ascii="Times New Roman" w:hAnsi="Times New Roman" w:cs="Times New Roman"/>
-          <w:b/>
-        </w:rPr>
-        <w:t>3</w:t>
-      </w:r>
-      <w:r>
-        <w:rPr>
-          <w:rFonts w:ascii="Times New Roman" w:hAnsi="Times New Roman" w:cs="Times New Roman"/>
-        </w:rPr>
-        <w:t xml:space="preserve"> (i.e., </w:t>
-      </w:r>
-      <w:r>
-        <w:rPr>
-          <w:rFonts w:ascii="Times New Roman" w:hAnsi="Times New Roman" w:cs="Times New Roman"/>
-        </w:rPr>
-        <w:t xml:space="preserve">Schedule all unscheduled parent tasks of </w:t>
-      </w:r>
-      <w:r>
-        <w:rPr>
-          <w:rFonts w:ascii="Times New Roman" w:hAnsi="Times New Roman" w:cs="Times New Roman"/>
-          <w:i/>
-        </w:rPr>
-        <w:t>v</w:t>
-      </w:r>
-      <w:r>
-        <w:rPr>
-          <w:rFonts w:ascii="Times New Roman" w:hAnsi="Times New Roman" w:cs="Times New Roman"/>
-          <w:i/>
-          <w:vertAlign w:val="subscript"/>
-        </w:rPr>
-        <w:t>i,j</w:t>
-      </w:r>
-      <w:r>
-        <w:rPr>
-          <w:rFonts w:ascii="Times New Roman" w:hAnsi="Times New Roman" w:cs="Times New Roman"/>
-        </w:rPr>
-        <w:t xml:space="preserve">) in the SWPCP. </w:t>
-      </w:r>
-      <w:r>
-        <w:rPr>
-          <w:rFonts w:ascii="Times New Roman" w:hAnsi="Times New Roman" w:cs="Times New Roman"/>
-        </w:rPr>
-        <w:t xml:space="preserve">The function ‘MSPCP’ in the file ‘MSNEW - schedule.py’ corresponds to the </w:t>
-      </w:r>
-      <w:r>
-        <w:rPr>
-          <w:rFonts w:ascii="Times New Roman" w:hAnsi="Times New Roman" w:cs="Times New Roman"/>
-          <w:b/>
-        </w:rPr>
         <w:t>Algorithm 1</w:t>
       </w:r>
       <w:r>
@@ -289,255 +295,69 @@
         <w:rPr>
           <w:rFonts w:ascii="Times New Roman" w:hAnsi="Times New Roman" w:cs="Times New Roman"/>
         </w:rPr>
-        <w:t>The folder ‘ProLis</w:t>
-      </w:r>
-      <w:r>
-        <w:rPr>
-          <w:rFonts w:ascii="Times New Roman" w:hAnsi="Times New Roman" w:cs="Times New Roman"/>
-        </w:rPr>
-        <w:t xml:space="preserve">’ </w:t>
-      </w:r>
-      <w:r>
-        <w:rPr>
-          <w:rFonts w:ascii="Times New Roman" w:hAnsi="Times New Roman" w:cs="Times New Roman"/>
-        </w:rPr>
-        <w:t>correspond</w:t>
-      </w:r>
-      <w:r>
-        <w:rPr>
-          <w:rFonts w:ascii="Times New Roman" w:hAnsi="Times New Roman" w:cs="Times New Roman"/>
-        </w:rPr>
-        <w:t>s</w:t>
-      </w:r>
-      <w:r>
-        <w:rPr>
-          <w:rFonts w:ascii="Times New Roman" w:hAnsi="Times New Roman" w:cs="Times New Roman"/>
-        </w:rPr>
-        <w:t xml:space="preserve"> to</w:t>
-      </w:r>
-      <w:r>
-        <w:rPr>
-          <w:rFonts w:ascii="Times New Roman" w:hAnsi="Times New Roman" w:cs="Times New Roman"/>
-        </w:rPr>
-        <w:t xml:space="preserve"> the benchmark strategy </w:t>
-      </w:r>
-      <w:r>
-        <w:rPr>
-          <w:rFonts w:ascii="Times New Roman" w:hAnsi="Times New Roman" w:cs="Times New Roman"/>
-        </w:rPr>
-        <w:t>WSPL</w:t>
-      </w:r>
-      <w:r>
-        <w:rPr>
-          <w:rFonts w:ascii="Times New Roman" w:hAnsi="Times New Roman" w:cs="Times New Roman"/>
-        </w:rPr>
-        <w:t xml:space="preserve"> in our article.</w:t>
-      </w:r>
-    </w:p>
-    <w:p>
-      <w:pPr>
-        <w:ind w:firstLineChars="200" w:firstLine="420"/>
-        <w:rPr>
-          <w:rFonts w:ascii="Times New Roman" w:hAnsi="Times New Roman" w:cs="Times New Roman"/>
-        </w:rPr>
-      </w:pPr>
-      <w:r>
-        <w:rPr>
-          <w:rFonts w:ascii="Times New Roman" w:hAnsi="Times New Roman" w:cs="Times New Roman"/>
-        </w:rPr>
-        <w:t>The file</w:t>
-      </w:r>
-      <w:r>
-        <w:rPr>
-          <w:rFonts w:ascii="Times New Roman" w:hAnsi="Times New Roman" w:cs="Times New Roman"/>
-        </w:rPr>
-        <w:t xml:space="preserve"> ‘</w:t>
-      </w:r>
-      <w:r>
-        <w:rPr>
-          <w:rFonts w:ascii="Times New Roman" w:hAnsi="Times New Roman" w:cs="Times New Roman"/>
-        </w:rPr>
-        <w:t>MSGS - schedule.py</w:t>
-      </w:r>
-      <w:r>
-        <w:rPr>
-          <w:rFonts w:ascii="Times New Roman" w:hAnsi="Times New Roman" w:cs="Times New Roman"/>
-        </w:rPr>
-        <w:t xml:space="preserve">’ </w:t>
-      </w:r>
-      <w:r>
-        <w:rPr>
-          <w:rFonts w:ascii="Times New Roman" w:hAnsi="Times New Roman" w:cs="Times New Roman"/>
-        </w:rPr>
-        <w:t>corresponds to the benchmark strategy WSGS</w:t>
-      </w:r>
-      <w:r>
-        <w:rPr>
-          <w:rFonts w:ascii="Times New Roman" w:hAnsi="Times New Roman" w:cs="Times New Roman"/>
-        </w:rPr>
-        <w:t xml:space="preserve"> </w:t>
-      </w:r>
-      <w:r>
-        <w:rPr>
-          <w:rFonts w:ascii="Times New Roman" w:hAnsi="Times New Roman" w:cs="Times New Roman"/>
-        </w:rPr>
-        <w:t>in our article.</w:t>
-      </w:r>
-    </w:p>
-    <w:p>
-      <w:pPr>
-        <w:ind w:firstLineChars="200" w:firstLine="420"/>
-        <w:rPr>
-          <w:rFonts w:ascii="Times New Roman" w:hAnsi="Times New Roman" w:cs="Times New Roman"/>
-        </w:rPr>
-      </w:pPr>
-      <w:r>
-        <w:rPr>
-          <w:rFonts w:ascii="Times New Roman" w:hAnsi="Times New Roman" w:cs="Times New Roman"/>
-        </w:rPr>
-        <w:t>The file ‘MSPG - schedule.py’ corresponds to the benchmark strategy WSPG</w:t>
-      </w:r>
-      <w:r>
-        <w:rPr>
-          <w:rFonts w:ascii="Times New Roman" w:hAnsi="Times New Roman" w:cs="Times New Roman"/>
-        </w:rPr>
-        <w:t xml:space="preserve"> </w:t>
-      </w:r>
-      <w:r>
-        <w:rPr>
-          <w:rFonts w:ascii="Times New Roman" w:hAnsi="Times New Roman" w:cs="Times New Roman"/>
-        </w:rPr>
-        <w:t>in our article.</w:t>
-      </w:r>
-    </w:p>
-    <w:p>
-      <w:pPr>
-        <w:ind w:firstLineChars="200" w:firstLine="420"/>
-        <w:rPr>
-          <w:rFonts w:ascii="Times New Roman" w:hAnsi="Times New Roman" w:cs="Times New Roman"/>
-        </w:rPr>
-      </w:pPr>
-      <w:r>
-        <w:rPr>
-          <w:rFonts w:ascii="Times New Roman" w:hAnsi="Times New Roman" w:cs="Times New Roman"/>
-        </w:rPr>
-        <w:t>The file ‘MSRS - schedule.py’ corresponds to the benchmark strategy WSRS</w:t>
-      </w:r>
-      <w:r>
-        <w:rPr>
-          <w:rFonts w:ascii="Times New Roman" w:hAnsi="Times New Roman" w:cs="Times New Roman"/>
-        </w:rPr>
-        <w:t xml:space="preserve"> </w:t>
-      </w:r>
-      <w:r>
-        <w:rPr>
-          <w:rFonts w:ascii="Times New Roman" w:hAnsi="Times New Roman" w:cs="Times New Roman"/>
-        </w:rPr>
-        <w:t>in our article.</w:t>
-      </w:r>
-    </w:p>
-    <w:p>
-      <w:pPr>
-        <w:ind w:firstLineChars="200" w:firstLine="420"/>
-        <w:rPr>
-          <w:rFonts w:ascii="Times New Roman" w:hAnsi="Times New Roman" w:cs="Times New Roman"/>
-        </w:rPr>
-      </w:pPr>
-      <w:r>
-        <w:rPr>
-          <w:rFonts w:ascii="Times New Roman" w:hAnsi="Times New Roman" w:cs="Times New Roman"/>
-        </w:rPr>
-        <w:t>In addition, t</w:t>
-      </w:r>
-      <w:r>
-        <w:rPr>
-          <w:rFonts w:ascii="Times New Roman" w:hAnsi="Times New Roman" w:cs="Times New Roman"/>
-        </w:rPr>
-        <w:t>he folder ‘Data’</w:t>
-      </w:r>
-      <w:r>
-        <w:rPr>
-          <w:rFonts w:ascii="Times New Roman" w:hAnsi="Times New Roman" w:cs="Times New Roman"/>
-        </w:rPr>
-        <w:t xml:space="preserve"> contains many xml files storing the corresponding workflow information. T</w:t>
-      </w:r>
-      <w:r>
-        <w:rPr>
-          <w:rFonts w:ascii="Times New Roman" w:hAnsi="Times New Roman" w:cs="Times New Roman"/>
-        </w:rPr>
-        <w:t>he folder ‘HEFT’</w:t>
-      </w:r>
-      <w:r>
-        <w:rPr>
-          <w:rFonts w:ascii="Times New Roman" w:hAnsi="Times New Roman" w:cs="Times New Roman"/>
-        </w:rPr>
-        <w:t xml:space="preserve"> is used to calculate the </w:t>
-      </w:r>
-      <w:r>
-        <w:rPr>
-          <w:rFonts w:ascii="Times New Roman" w:hAnsi="Times New Roman" w:cs="Times New Roman"/>
-        </w:rPr>
-        <w:t>completion time for executing</w:t>
-      </w:r>
-      <w:r>
-        <w:rPr>
-          <w:rFonts w:ascii="Times New Roman" w:hAnsi="Times New Roman" w:cs="Times New Roman"/>
-        </w:rPr>
-        <w:t xml:space="preserve"> each workflow accord</w:t>
-      </w:r>
-      <w:r>
-        <w:rPr>
-          <w:rFonts w:ascii="Times New Roman" w:hAnsi="Times New Roman" w:cs="Times New Roman"/>
-        </w:rPr>
-        <w:t>ing to the HEFT algorithm</w:t>
-      </w:r>
-      <w:r>
-        <w:rPr>
-          <w:rFonts w:ascii="Times New Roman" w:hAnsi="Times New Roman" w:cs="Times New Roman"/>
-        </w:rPr>
-        <w:t xml:space="preserve">, which is described in Eq. (41) in our </w:t>
-      </w:r>
-      <w:r>
-        <w:rPr>
-          <w:rFonts w:ascii="Times New Roman" w:hAnsi="Times New Roman" w:cs="Times New Roman"/>
-        </w:rPr>
-        <w:t>article</w:t>
-      </w:r>
-      <w:r>
-        <w:rPr>
-          <w:rFonts w:ascii="Times New Roman" w:hAnsi="Times New Roman" w:cs="Times New Roman"/>
-        </w:rPr>
-        <w:t>.</w:t>
-      </w:r>
-      <w:r>
-        <w:rPr>
-          <w:rFonts w:ascii="Times New Roman" w:hAnsi="Times New Roman" w:cs="Times New Roman"/>
-        </w:rPr>
-        <w:t xml:space="preserve"> </w:t>
-      </w:r>
-      <w:r>
-        <w:rPr>
-          <w:rFonts w:ascii="Times New Roman" w:hAnsi="Times New Roman" w:cs="Times New Roman"/>
-        </w:rPr>
-        <w:t>The folder ‘</w:t>
-      </w:r>
-      <w:r>
-        <w:rPr>
-          <w:rFonts w:ascii="Times New Roman" w:hAnsi="Times New Roman" w:cs="Times New Roman"/>
-        </w:rPr>
-        <w:t xml:space="preserve">Output’ holds the deadline </w:t>
-      </w:r>
-      <w:r>
-        <w:rPr>
-          <w:rFonts w:ascii="Times New Roman" w:hAnsi="Times New Roman" w:cs="Times New Roman"/>
-        </w:rPr>
-        <w:t>for each workflow</w:t>
-      </w:r>
-      <w:r>
-        <w:rPr>
-          <w:rFonts w:ascii="Times New Roman" w:hAnsi="Times New Roman" w:cs="Times New Roman"/>
-        </w:rPr>
-        <w:t>, data transfer amount among each pair of tasks, and computation amount of each task.</w:t>
+        <w:t>The folder ‘ProLis’ corresponds to the benchmark strategy WSPL in our article.</w:t>
+      </w:r>
+    </w:p>
+    <w:p>
+      <w:pPr>
+        <w:ind w:firstLineChars="200" w:firstLine="420"/>
+        <w:rPr>
+          <w:rFonts w:ascii="Times New Roman" w:hAnsi="Times New Roman" w:cs="Times New Roman"/>
+        </w:rPr>
+      </w:pPr>
+      <w:r>
+        <w:rPr>
+          <w:rFonts w:ascii="Times New Roman" w:hAnsi="Times New Roman" w:cs="Times New Roman"/>
+        </w:rPr>
+        <w:t>The file ‘MSGS - schedule.py’ corresponds to the benchmark strategy WSGS in our article.</w:t>
+      </w:r>
+    </w:p>
+    <w:p>
+      <w:pPr>
+        <w:ind w:firstLineChars="200" w:firstLine="420"/>
+        <w:rPr>
+          <w:rFonts w:ascii="Times New Roman" w:hAnsi="Times New Roman" w:cs="Times New Roman"/>
+        </w:rPr>
+      </w:pPr>
+      <w:r>
+        <w:rPr>
+          <w:rFonts w:ascii="Times New Roman" w:hAnsi="Times New Roman" w:cs="Times New Roman"/>
+        </w:rPr>
+        <w:t>The file ‘MSPG - schedule.py’ corresponds to the benchmark strategy WSPG in our article.</w:t>
+      </w:r>
+    </w:p>
+    <w:p>
+      <w:pPr>
+        <w:ind w:firstLineChars="200" w:firstLine="420"/>
+        <w:rPr>
+          <w:rFonts w:ascii="Times New Roman" w:hAnsi="Times New Roman" w:cs="Times New Roman"/>
+        </w:rPr>
+      </w:pPr>
+      <w:r>
+        <w:rPr>
+          <w:rFonts w:ascii="Times New Roman" w:hAnsi="Times New Roman" w:cs="Times New Roman"/>
+        </w:rPr>
+        <w:t>The file ‘MSRS - schedule.py’ corresponds to the benchmark strategy WSRS in our article.</w:t>
+      </w:r>
+    </w:p>
+    <w:p>
+      <w:pPr>
+        <w:ind w:firstLineChars="200" w:firstLine="420"/>
+        <w:rPr>
+          <w:rFonts w:ascii="Times New Roman" w:hAnsi="Times New Roman" w:cs="Times New Roman"/>
+        </w:rPr>
+      </w:pPr>
+      <w:r>
+        <w:rPr>
+          <w:rFonts w:ascii="Times New Roman" w:hAnsi="Times New Roman" w:cs="Times New Roman"/>
+        </w:rPr>
+        <w:t>In addition, the folder ‘Data’ contains many xml files storing the corresponding workflow information. The folder ‘HEFT’ is used to calculate the completion time for executing each workflow according to the HEFT algorithm, which is described in Eq. (41) in our article.</w:t>
+      </w:r>
+      <w:r>
+        <w:rPr>
+          <w:rFonts w:ascii="Times New Roman" w:hAnsi="Times New Roman" w:cs="Times New Roman"/>
+        </w:rPr>
+        <w:t xml:space="preserve"> The folder ‘Output’ holds the deadline for each workflow, data transfer amount among each pair of tasks, and computation amount of each task.</w:t>
       </w:r>
     </w:p>
     <w:p>

</xml_diff>